<commit_message>
Added getModelMatrix option to GLObjectObj.  Not sure if it's working correctly
Added texture images.
Added multitextured table
Conditional rendering of planes based on whether they are enabled or disabled.  Needed for the object picking portion.

Added info to writeup.
</commit_message>
<xml_diff>
--- a/Class Project Writeup.docx
+++ b/Class Project Writeup.docx
@@ -48,13 +48,113 @@
       </w:r>
     </w:p>
     <w:p>
+      <w:r>
+        <w:t>I generated a model in Blender and broke it into 4 objects, each of which were exported as .</w:t>
+      </w:r>
+      <w:proofErr w:type="spellStart"/>
+      <w:r>
+        <w:t>obj</w:t>
+      </w:r>
+      <w:proofErr w:type="spellEnd"/>
+      <w:r>
+        <w:t xml:space="preserve"> files.</w:t>
+      </w:r>
+    </w:p>
+    <w:p>
       <w:pPr>
         <w:pStyle w:val="Heading2"/>
       </w:pPr>
-      <w:bookmarkStart w:id="0" w:name="_GoBack"/>
-      <w:bookmarkEnd w:id="0"/>
       <w:r>
         <w:t>Light</w:t>
+      </w:r>
+    </w:p>
+    <w:p>
+      <w:pPr>
+        <w:pStyle w:val="Heading2"/>
+      </w:pPr>
+      <w:r>
+        <w:t>Appearance</w:t>
+      </w:r>
+      <w:r>
+        <w:t xml:space="preserve"> (Material)</w:t>
+      </w:r>
+    </w:p>
+    <w:p>
+      <w:r>
+        <w:t>I was trying to avoid an artifact when OpenGL cannot determine which item is in front of the other.  I attempted to disable the GL_DEPTH_TEST when rendering the plane, but found the results to be strange.</w:t>
+      </w:r>
+    </w:p>
+    <w:p>
+      <w:r>
+        <w:pict>
+          <v:shapetype id="_x0000_t75" coordsize="21600,21600" o:spt="75" o:preferrelative="t" path="m@4@5l@4@11@9@11@9@5xe" filled="f" stroked="f">
+            <v:stroke joinstyle="miter"/>
+            <v:formulas>
+              <v:f eqn="if lineDrawn pixelLineWidth 0"/>
+              <v:f eqn="sum @0 1 0"/>
+              <v:f eqn="sum 0 0 @1"/>
+              <v:f eqn="prod @2 1 2"/>
+              <v:f eqn="prod @3 21600 pixelWidth"/>
+              <v:f eqn="prod @3 21600 pixelHeight"/>
+              <v:f eqn="sum @0 0 1"/>
+              <v:f eqn="prod @6 1 2"/>
+              <v:f eqn="prod @7 21600 pixelWidth"/>
+              <v:f eqn="sum @8 21600 0"/>
+              <v:f eqn="prod @7 21600 pixelHeight"/>
+              <v:f eqn="sum @10 21600 0"/>
+            </v:formulas>
+            <v:path o:extrusionok="f" gradientshapeok="t" o:connecttype="rect"/>
+            <o:lock v:ext="edit" aspectratio="t"/>
+          </v:shapetype>
+          <v:shape id="_x0000_i1025" type="#_x0000_t75" style="width:193.2pt;height:130.2pt">
+            <v:imagedata r:id="rId4" o:title="2016-12-15 21_57_11-OpenGL Window for 557"/>
+          </v:shape>
+        </w:pict>
+      </w:r>
+      <w:r>
+        <w:drawing>
+          <wp:inline distT="0" distB="0" distL="0" distR="0" wp14:anchorId="123436F2" wp14:editId="11EDCBCF">
+            <wp:extent cx="2033651" cy="1555331"/>
+            <wp:effectExtent l="0" t="0" r="5080" b="6985"/>
+            <wp:docPr id="8" name="Picture 8"/>
+            <wp:cNvGraphicFramePr>
+              <a:graphicFrameLocks xmlns:a="http://schemas.openxmlformats.org/drawingml/2006/main" noChangeAspect="1"/>
+            </wp:cNvGraphicFramePr>
+            <a:graphic xmlns:a="http://schemas.openxmlformats.org/drawingml/2006/main">
+              <a:graphicData uri="http://schemas.openxmlformats.org/drawingml/2006/picture">
+                <pic:pic xmlns:pic="http://schemas.openxmlformats.org/drawingml/2006/picture">
+                  <pic:nvPicPr>
+                    <pic:cNvPr id="1" name=""/>
+                    <pic:cNvPicPr/>
+                  </pic:nvPicPr>
+                  <pic:blipFill>
+                    <a:blip r:embed="rId5"/>
+                    <a:stretch>
+                      <a:fillRect/>
+                    </a:stretch>
+                  </pic:blipFill>
+                  <pic:spPr>
+                    <a:xfrm>
+                      <a:off x="0" y="0"/>
+                      <a:ext cx="2045915" cy="1564711"/>
+                    </a:xfrm>
+                    <a:prstGeom prst="rect">
+                      <a:avLst/>
+                    </a:prstGeom>
+                  </pic:spPr>
+                </pic:pic>
+              </a:graphicData>
+            </a:graphic>
+          </wp:inline>
+        </w:drawing>
+      </w:r>
+    </w:p>
+    <w:p>
+      <w:pPr>
+        <w:pStyle w:val="Heading2"/>
+      </w:pPr>
+      <w:r>
+        <w:t>Navigation/Interaction</w:t>
       </w:r>
     </w:p>
     <w:p>
@@ -63,27 +163,6 @@
       </w:pPr>
       <w:proofErr w:type="spellStart"/>
       <w:r>
-        <w:t>Apperance</w:t>
-      </w:r>
-      <w:proofErr w:type="spellEnd"/>
-      <w:r>
-        <w:t xml:space="preserve"> (Material)</w:t>
-      </w:r>
-    </w:p>
-    <w:p>
-      <w:pPr>
-        <w:pStyle w:val="Heading2"/>
-      </w:pPr>
-      <w:r>
-        <w:t>Navigation/Interaction</w:t>
-      </w:r>
-    </w:p>
-    <w:p>
-      <w:pPr>
-        <w:pStyle w:val="Heading2"/>
-      </w:pPr>
-      <w:proofErr w:type="spellStart"/>
-      <w:r>
         <w:t>Keyframe</w:t>
       </w:r>
       <w:proofErr w:type="spellEnd"/>
@@ -104,8 +183,45 @@
         <w:pStyle w:val="Heading1"/>
       </w:pPr>
       <w:r>
+        <w:t>Data Sources</w:t>
+      </w:r>
+    </w:p>
+    <w:p>
+      <w:r>
+        <w:t xml:space="preserve">Cloud texture - </w:t>
+      </w:r>
+      <w:hyperlink r:id="rId6" w:history="1">
+        <w:r>
+          <w:rPr>
+            <w:rStyle w:val="Hyperlink"/>
+          </w:rPr>
+          <w:t>http://www.texturemate.com/image/view/1095/_original</w:t>
+        </w:r>
+      </w:hyperlink>
+    </w:p>
+    <w:p>
+      <w:r>
+        <w:t xml:space="preserve">Table texture - </w:t>
+      </w:r>
+      <w:hyperlink r:id="rId7" w:history="1">
+        <w:r>
+          <w:rPr>
+            <w:rStyle w:val="Hyperlink"/>
+          </w:rPr>
+          <w:t>http://www.texturemate.com/image/view/5584/_original</w:t>
+        </w:r>
+      </w:hyperlink>
+    </w:p>
+    <w:p>
+      <w:pPr>
+        <w:pStyle w:val="Heading1"/>
+      </w:pPr>
+      <w:r>
+        <w:lastRenderedPageBreak/>
         <w:t>Rubric</w:t>
       </w:r>
+      <w:bookmarkStart w:id="0" w:name="_GoBack"/>
+      <w:bookmarkEnd w:id="0"/>
     </w:p>
     <w:p>
       <w:r>
@@ -115,7 +231,86 @@
         <mc:AlternateContent>
           <mc:Choice Requires="wps">
             <w:drawing>
-              <wp:anchor distT="0" distB="0" distL="114300" distR="114300" simplePos="0" relativeHeight="251667456" behindDoc="0" locked="0" layoutInCell="1" allowOverlap="1" wp14:anchorId="31A8883F" wp14:editId="297FB008">
+              <wp:anchor distT="0" distB="0" distL="114300" distR="114300" simplePos="0" relativeHeight="251663360" behindDoc="0" locked="0" layoutInCell="1" allowOverlap="1" wp14:anchorId="6776FF5B" wp14:editId="5B2F4403">
+                <wp:simplePos x="0" y="0"/>
+                <wp:positionH relativeFrom="column">
+                  <wp:posOffset>2698750</wp:posOffset>
+                </wp:positionH>
+                <wp:positionV relativeFrom="paragraph">
+                  <wp:posOffset>1548765</wp:posOffset>
+                </wp:positionV>
+                <wp:extent cx="1079500" cy="692150"/>
+                <wp:effectExtent l="19050" t="19050" r="25400" b="12700"/>
+                <wp:wrapNone/>
+                <wp:docPr id="4" name="Oval 4"/>
+                <wp:cNvGraphicFramePr/>
+                <a:graphic xmlns:a="http://schemas.openxmlformats.org/drawingml/2006/main">
+                  <a:graphicData uri="http://schemas.microsoft.com/office/word/2010/wordprocessingShape">
+                    <wps:wsp>
+                      <wps:cNvSpPr/>
+                      <wps:spPr>
+                        <a:xfrm>
+                          <a:off x="0" y="0"/>
+                          <a:ext cx="1079500" cy="692150"/>
+                        </a:xfrm>
+                        <a:prstGeom prst="ellipse">
+                          <a:avLst/>
+                        </a:prstGeom>
+                        <a:noFill/>
+                        <a:ln w="38100">
+                          <a:solidFill>
+                            <a:srgbClr val="FF0000"/>
+                          </a:solidFill>
+                        </a:ln>
+                      </wps:spPr>
+                      <wps:style>
+                        <a:lnRef idx="2">
+                          <a:schemeClr val="accent1">
+                            <a:shade val="50000"/>
+                          </a:schemeClr>
+                        </a:lnRef>
+                        <a:fillRef idx="1">
+                          <a:schemeClr val="accent1"/>
+                        </a:fillRef>
+                        <a:effectRef idx="0">
+                          <a:schemeClr val="accent1"/>
+                        </a:effectRef>
+                        <a:fontRef idx="minor">
+                          <a:schemeClr val="lt1"/>
+                        </a:fontRef>
+                      </wps:style>
+                      <wps:bodyPr rot="0" spcFirstLastPara="0" vertOverflow="overflow" horzOverflow="overflow" vert="horz" wrap="square" lIns="91440" tIns="45720" rIns="91440" bIns="45720" numCol="1" spcCol="0" rtlCol="0" fromWordArt="0" anchor="ctr" anchorCtr="0" forceAA="0" compatLnSpc="1">
+                        <a:prstTxWarp prst="textNoShape">
+                          <a:avLst/>
+                        </a:prstTxWarp>
+                        <a:noAutofit/>
+                      </wps:bodyPr>
+                    </wps:wsp>
+                  </a:graphicData>
+                </a:graphic>
+                <wp14:sizeRelV relativeFrom="margin">
+                  <wp14:pctHeight>0</wp14:pctHeight>
+                </wp14:sizeRelV>
+              </wp:anchor>
+            </w:drawing>
+          </mc:Choice>
+          <mc:Fallback>
+            <w:pict>
+              <v:oval w14:anchorId="07EC2C05" id="Oval 4" o:spid="_x0000_s1026" style="position:absolute;margin-left:212.5pt;margin-top:121.95pt;width:85pt;height:54.5pt;z-index:251663360;visibility:visible;mso-wrap-style:square;mso-height-percent:0;mso-wrap-distance-left:9pt;mso-wrap-distance-top:0;mso-wrap-distance-right:9pt;mso-wrap-distance-bottom:0;mso-position-horizontal:absolute;mso-position-horizontal-relative:text;mso-position-vertical:absolute;mso-position-vertical-relative:text;mso-height-percent:0;mso-height-relative:margin;v-text-anchor:middle" o:gfxdata="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" filled="f" strokecolor="red" strokeweight="3pt">
+                <v:stroke joinstyle="miter"/>
+              </v:oval>
+            </w:pict>
+          </mc:Fallback>
+        </mc:AlternateContent>
+      </w:r>
+      <w:r>
+        <w:rPr>
+          <w:noProof/>
+        </w:rPr>
+        <mc:AlternateContent>
+          <mc:Choice Requires="wps">
+            <w:drawing>
+              <wp:anchor distT="0" distB="0" distL="114300" distR="114300" simplePos="0" relativeHeight="251667456" behindDoc="0" locked="0" layoutInCell="1" allowOverlap="1" wp14:anchorId="0606A246" wp14:editId="478C080F">
                 <wp:simplePos x="0" y="0"/>
                 <wp:positionH relativeFrom="column">
                   <wp:posOffset>4794250</wp:posOffset>
@@ -180,7 +375,7 @@
           </mc:Choice>
           <mc:Fallback>
             <w:pict>
-              <v:oval w14:anchorId="571D51EF" id="Oval 6" o:spid="_x0000_s1026" style="position:absolute;margin-left:377.5pt;margin-top:124.35pt;width:85pt;height:54.5pt;z-index:251667456;visibility:visible;mso-wrap-style:square;mso-height-percent:0;mso-wrap-distance-left:9pt;mso-wrap-distance-top:0;mso-wrap-distance-right:9pt;mso-wrap-distance-bottom:0;mso-position-horizontal:absolute;mso-position-horizontal-relative:text;mso-position-vertical:absolute;mso-position-vertical-relative:text;mso-height-percent:0;mso-height-relative:margin;v-text-anchor:middle" o:gfxdata="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" filled="f" strokecolor="red" strokeweight="3pt">
+              <v:oval w14:anchorId="16F27C73" id="Oval 6" o:spid="_x0000_s1026" style="position:absolute;margin-left:377.5pt;margin-top:124.35pt;width:85pt;height:54.5pt;z-index:251667456;visibility:visible;mso-wrap-style:square;mso-height-percent:0;mso-wrap-distance-left:9pt;mso-wrap-distance-top:0;mso-wrap-distance-right:9pt;mso-wrap-distance-bottom:0;mso-position-horizontal:absolute;mso-position-horizontal-relative:text;mso-position-vertical:absolute;mso-position-vertical-relative:text;mso-height-percent:0;mso-height-relative:margin;v-text-anchor:middle" o:gfxdata="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" filled="f" strokecolor="red" strokeweight="3pt">
                 <v:stroke joinstyle="miter"/>
               </v:oval>
             </w:pict>
@@ -194,7 +389,7 @@
         <mc:AlternateContent>
           <mc:Choice Requires="wps">
             <w:drawing>
-              <wp:anchor distT="0" distB="0" distL="114300" distR="114300" simplePos="0" relativeHeight="251665408" behindDoc="0" locked="0" layoutInCell="1" allowOverlap="1" wp14:anchorId="31A8883F" wp14:editId="297FB008">
+              <wp:anchor distT="0" distB="0" distL="114300" distR="114300" simplePos="0" relativeHeight="251665408" behindDoc="0" locked="0" layoutInCell="1" allowOverlap="1" wp14:anchorId="621DFCDE" wp14:editId="337AAD30">
                 <wp:simplePos x="0" y="0"/>
                 <wp:positionH relativeFrom="column">
                   <wp:posOffset>3746500</wp:posOffset>
@@ -259,86 +454,7 @@
           </mc:Choice>
           <mc:Fallback>
             <w:pict>
-              <v:oval w14:anchorId="0D1DD895" id="Oval 5" o:spid="_x0000_s1026" style="position:absolute;margin-left:295pt;margin-top:121.35pt;width:85pt;height:54.5pt;z-index:251665408;visibility:visible;mso-wrap-style:square;mso-height-percent:0;mso-wrap-distance-left:9pt;mso-wrap-distance-top:0;mso-wrap-distance-right:9pt;mso-wrap-distance-bottom:0;mso-position-horizontal:absolute;mso-position-horizontal-relative:text;mso-position-vertical:absolute;mso-position-vertical-relative:text;mso-height-percent:0;mso-height-relative:margin;v-text-anchor:middle" o:gfxdata="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" filled="f" strokecolor="red" strokeweight="3pt">
-                <v:stroke joinstyle="miter"/>
-              </v:oval>
-            </w:pict>
-          </mc:Fallback>
-        </mc:AlternateContent>
-      </w:r>
-      <w:r>
-        <w:rPr>
-          <w:noProof/>
-        </w:rPr>
-        <mc:AlternateContent>
-          <mc:Choice Requires="wps">
-            <w:drawing>
-              <wp:anchor distT="0" distB="0" distL="114300" distR="114300" simplePos="0" relativeHeight="251663360" behindDoc="0" locked="0" layoutInCell="1" allowOverlap="1" wp14:anchorId="31A8883F" wp14:editId="297FB008">
-                <wp:simplePos x="0" y="0"/>
-                <wp:positionH relativeFrom="column">
-                  <wp:posOffset>2698750</wp:posOffset>
-                </wp:positionH>
-                <wp:positionV relativeFrom="paragraph">
-                  <wp:posOffset>1045845</wp:posOffset>
-                </wp:positionV>
-                <wp:extent cx="1079500" cy="692150"/>
-                <wp:effectExtent l="19050" t="19050" r="25400" b="12700"/>
-                <wp:wrapNone/>
-                <wp:docPr id="4" name="Oval 4"/>
-                <wp:cNvGraphicFramePr/>
-                <a:graphic xmlns:a="http://schemas.openxmlformats.org/drawingml/2006/main">
-                  <a:graphicData uri="http://schemas.microsoft.com/office/word/2010/wordprocessingShape">
-                    <wps:wsp>
-                      <wps:cNvSpPr/>
-                      <wps:spPr>
-                        <a:xfrm>
-                          <a:off x="0" y="0"/>
-                          <a:ext cx="1079500" cy="692150"/>
-                        </a:xfrm>
-                        <a:prstGeom prst="ellipse">
-                          <a:avLst/>
-                        </a:prstGeom>
-                        <a:noFill/>
-                        <a:ln w="38100">
-                          <a:solidFill>
-                            <a:srgbClr val="FF0000"/>
-                          </a:solidFill>
-                        </a:ln>
-                      </wps:spPr>
-                      <wps:style>
-                        <a:lnRef idx="2">
-                          <a:schemeClr val="accent1">
-                            <a:shade val="50000"/>
-                          </a:schemeClr>
-                        </a:lnRef>
-                        <a:fillRef idx="1">
-                          <a:schemeClr val="accent1"/>
-                        </a:fillRef>
-                        <a:effectRef idx="0">
-                          <a:schemeClr val="accent1"/>
-                        </a:effectRef>
-                        <a:fontRef idx="minor">
-                          <a:schemeClr val="lt1"/>
-                        </a:fontRef>
-                      </wps:style>
-                      <wps:bodyPr rot="0" spcFirstLastPara="0" vertOverflow="overflow" horzOverflow="overflow" vert="horz" wrap="square" lIns="91440" tIns="45720" rIns="91440" bIns="45720" numCol="1" spcCol="0" rtlCol="0" fromWordArt="0" anchor="ctr" anchorCtr="0" forceAA="0" compatLnSpc="1">
-                        <a:prstTxWarp prst="textNoShape">
-                          <a:avLst/>
-                        </a:prstTxWarp>
-                        <a:noAutofit/>
-                      </wps:bodyPr>
-                    </wps:wsp>
-                  </a:graphicData>
-                </a:graphic>
-                <wp14:sizeRelV relativeFrom="margin">
-                  <wp14:pctHeight>0</wp14:pctHeight>
-                </wp14:sizeRelV>
-              </wp:anchor>
-            </w:drawing>
-          </mc:Choice>
-          <mc:Fallback>
-            <w:pict>
-              <v:oval w14:anchorId="2893D1F0" id="Oval 4" o:spid="_x0000_s1026" style="position:absolute;margin-left:212.5pt;margin-top:82.35pt;width:85pt;height:54.5pt;z-index:251663360;visibility:visible;mso-wrap-style:square;mso-height-percent:0;mso-wrap-distance-left:9pt;mso-wrap-distance-top:0;mso-wrap-distance-right:9pt;mso-wrap-distance-bottom:0;mso-position-horizontal:absolute;mso-position-horizontal-relative:text;mso-position-vertical:absolute;mso-position-vertical-relative:text;mso-height-percent:0;mso-height-relative:margin;v-text-anchor:middle" o:gfxdata="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" filled="f" strokecolor="red" strokeweight="3pt">
+              <v:oval w14:anchorId="46F11F1C" id="Oval 5" o:spid="_x0000_s1026" style="position:absolute;margin-left:295pt;margin-top:121.35pt;width:85pt;height:54.5pt;z-index:251665408;visibility:visible;mso-wrap-style:square;mso-height-percent:0;mso-wrap-distance-left:9pt;mso-wrap-distance-top:0;mso-wrap-distance-right:9pt;mso-wrap-distance-bottom:0;mso-position-horizontal:absolute;mso-position-horizontal-relative:text;mso-position-vertical:absolute;mso-position-vertical-relative:text;mso-height-percent:0;mso-height-relative:margin;v-text-anchor:middle" o:gfxdata="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" filled="f" strokecolor="red" strokeweight="3pt">
                 <v:stroke joinstyle="miter"/>
               </v:oval>
             </w:pict>
@@ -417,7 +533,7 @@
           </mc:Choice>
           <mc:Fallback>
             <w:pict>
-              <v:oval w14:anchorId="0BF0F260" id="Oval 3" o:spid="_x0000_s1026" style="position:absolute;margin-left:131.5pt;margin-top:34.85pt;width:85pt;height:54.5pt;z-index:251661312;visibility:visible;mso-wrap-style:square;mso-height-percent:0;mso-wrap-distance-left:9pt;mso-wrap-distance-top:0;mso-wrap-distance-right:9pt;mso-wrap-distance-bottom:0;mso-position-horizontal:absolute;mso-position-horizontal-relative:text;mso-position-vertical:absolute;mso-position-vertical-relative:text;mso-height-percent:0;mso-height-relative:margin;v-text-anchor:middle" o:gfxdata="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" filled="f" strokecolor="red" strokeweight="3pt">
+              <v:oval w14:anchorId="6B1A8A28" id="Oval 3" o:spid="_x0000_s1026" style="position:absolute;margin-left:131.5pt;margin-top:34.85pt;width:85pt;height:54.5pt;z-index:251661312;visibility:visible;mso-wrap-style:square;mso-height-percent:0;mso-wrap-distance-left:9pt;mso-wrap-distance-top:0;mso-wrap-distance-right:9pt;mso-wrap-distance-bottom:0;mso-position-horizontal:absolute;mso-position-horizontal-relative:text;mso-position-vertical:absolute;mso-position-vertical-relative:text;mso-height-percent:0;mso-height-relative:margin;v-text-anchor:middle" o:gfxdata="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" filled="f" strokecolor="red" strokeweight="3pt">
                 <v:stroke joinstyle="miter"/>
               </v:oval>
             </w:pict>
@@ -496,7 +612,7 @@
           </mc:Choice>
           <mc:Fallback>
             <w:pict>
-              <v:oval w14:anchorId="2BE8A28A" id="Oval 2" o:spid="_x0000_s1026" style="position:absolute;margin-left:54pt;margin-top:34.85pt;width:85pt;height:54.5pt;z-index:251659264;visibility:visible;mso-wrap-style:square;mso-height-percent:0;mso-wrap-distance-left:9pt;mso-wrap-distance-top:0;mso-wrap-distance-right:9pt;mso-wrap-distance-bottom:0;mso-position-horizontal:absolute;mso-position-horizontal-relative:text;mso-position-vertical:absolute;mso-position-vertical-relative:text;mso-height-percent:0;mso-height-relative:margin;v-text-anchor:middle" o:gfxdata="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" filled="f" strokecolor="red" strokeweight="3pt">
+              <v:oval w14:anchorId="19C08298" id="Oval 2" o:spid="_x0000_s1026" style="position:absolute;margin-left:54pt;margin-top:34.85pt;width:85pt;height:54.5pt;z-index:251659264;visibility:visible;mso-wrap-style:square;mso-height-percent:0;mso-wrap-distance-left:9pt;mso-wrap-distance-top:0;mso-wrap-distance-right:9pt;mso-wrap-distance-bottom:0;mso-position-horizontal:absolute;mso-position-horizontal-relative:text;mso-position-vertical:absolute;mso-position-vertical-relative:text;mso-height-percent:0;mso-height-relative:margin;v-text-anchor:middle" o:gfxdata="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" filled="f" strokecolor="red" strokeweight="3pt">
                 <v:stroke joinstyle="miter"/>
               </v:oval>
             </w:pict>
@@ -520,7 +636,7 @@
                     <pic:cNvPicPr/>
                   </pic:nvPicPr>
                   <pic:blipFill>
-                    <a:blip r:embed="rId4"/>
+                    <a:blip r:embed="rId8"/>
                     <a:stretch>
                       <a:fillRect/>
                     </a:stretch>
@@ -1107,6 +1223,17 @@
       <w:szCs w:val="26"/>
     </w:rPr>
   </w:style>
+  <w:style w:type="character" w:styleId="Hyperlink">
+    <w:name w:val="Hyperlink"/>
+    <w:basedOn w:val="DefaultParagraphFont"/>
+    <w:uiPriority w:val="99"/>
+    <w:unhideWhenUsed/>
+    <w:rsid w:val="00474B47"/>
+    <w:rPr>
+      <w:color w:val="0563C1" w:themeColor="hyperlink"/>
+      <w:u w:val="single"/>
+    </w:rPr>
+  </w:style>
 </w:styles>
 </file>
 

</xml_diff>

<commit_message>
Recovered project files after making a big mistake in Git (detached head).
</commit_message>
<xml_diff>
--- a/Class Project Writeup.docx
+++ b/Class Project Writeup.docx
@@ -36,7 +36,54 @@
         <w:pStyle w:val="Heading1"/>
       </w:pPr>
       <w:r>
+        <w:t>Demo</w:t>
+      </w:r>
+    </w:p>
+    <w:p>
+      <w:r>
+        <w:t>https://youtu.be/_mcrYmvRmjU</w:t>
+      </w:r>
+    </w:p>
+    <w:p>
+      <w:pPr>
+        <w:pStyle w:val="Heading1"/>
+      </w:pPr>
+      <w:r>
+        <w:t>Operation of Project</w:t>
+      </w:r>
+    </w:p>
+    <w:p>
+      <w:proofErr w:type="spellStart"/>
+      <w:r>
+        <w:t>Numpad</w:t>
+      </w:r>
+      <w:proofErr w:type="spellEnd"/>
+      <w:r>
+        <w:t xml:space="preserve"> 1, 2, and 3 will show possible cutting planes for the part.  Once you’ve selected a cutting plane and want to go forward with the cut, press the space key.</w:t>
+      </w:r>
+    </w:p>
+    <w:p>
+      <w:r>
+        <w:t xml:space="preserve">The “w” key </w:t>
+      </w:r>
+      <w:r>
+        <w:t>will scale one of the pieces up.</w:t>
+      </w:r>
+    </w:p>
+    <w:p>
+      <w:r>
+        <w:t>The “c” and “d” keys can be used to manipulate parts if the mouse is hovering over them.</w:t>
+      </w:r>
+    </w:p>
+    <w:p>
+      <w:pPr>
+        <w:pStyle w:val="Heading1"/>
+      </w:pPr>
+      <w:r>
         <w:t>Implementation</w:t>
+      </w:r>
+      <w:r>
+        <w:t xml:space="preserve"> Details</w:t>
       </w:r>
     </w:p>
     <w:p>
@@ -59,6 +106,9 @@
       <w:r>
         <w:t xml:space="preserve"> files.</w:t>
       </w:r>
+      <w:r>
+        <w:t xml:space="preserve">  3d planes are used to show cutting planes as well as to make a “table” surface, which is useful for keeping a common reference.</w:t>
+      </w:r>
     </w:p>
     <w:p>
       <w:pPr>
@@ -69,6 +119,11 @@
       </w:r>
     </w:p>
     <w:p>
+      <w:r>
+        <w:t>The lighting is very simple – the minimum required.  The geometries were not particularly exciting, so adding spotlights would have done little to enhance the program.</w:t>
+      </w:r>
+    </w:p>
+    <w:p>
       <w:pPr>
         <w:pStyle w:val="Heading2"/>
       </w:pPr>
@@ -82,6 +137,9 @@
     <w:p>
       <w:r>
         <w:t>I was trying to avoid an artifact when OpenGL cannot determine which item is in front of the other.  I attempted to disable the GL_DEPTH_TEST when rendering the plane, but found the results to be strange.</w:t>
+      </w:r>
+      <w:r>
+        <w:t xml:space="preserve">  A combination of a steel work surface and clouds texture the horizontal plane.</w:t>
       </w:r>
     </w:p>
     <w:p>
@@ -106,12 +164,15 @@
             <v:path o:extrusionok="f" gradientshapeok="t" o:connecttype="rect"/>
             <o:lock v:ext="edit" aspectratio="t"/>
           </v:shapetype>
-          <v:shape id="_x0000_i1025" type="#_x0000_t75" style="width:193.2pt;height:130.2pt">
+          <v:shape id="_x0000_i1025" type="#_x0000_t75" style="width:192.8pt;height:130pt">
             <v:imagedata r:id="rId4" o:title="2016-12-15 21_57_11-OpenGL Window for 557"/>
           </v:shape>
         </w:pict>
       </w:r>
       <w:r>
+        <w:rPr>
+          <w:noProof/>
+        </w:rPr>
         <w:drawing>
           <wp:inline distT="0" distB="0" distL="0" distR="0" wp14:anchorId="123436F2" wp14:editId="11EDCBCF">
             <wp:extent cx="2033651" cy="1555331"/>
@@ -154,7 +215,39 @@
         <w:pStyle w:val="Heading2"/>
       </w:pPr>
       <w:r>
+        <w:lastRenderedPageBreak/>
         <w:t>Navigation/Interaction</w:t>
+      </w:r>
+    </w:p>
+    <w:p>
+      <w:r>
+        <w:t>The keyboard callbacks were r</w:t>
+      </w:r>
+      <w:r>
+        <w:t xml:space="preserve">elatively simple to implement.  I created a couple Boolean variables, and based on their value </w:t>
+      </w:r>
+      <w:r>
+        <w:t>decided whether or not to render the planes.</w:t>
+      </w:r>
+      <w:r>
+        <w:t xml:space="preserve">  Hovering over an object and pressing “c” or “d” will move the object.  </w:t>
+      </w:r>
+      <w:proofErr w:type="spellStart"/>
+      <w:r>
+        <w:t>Numpad</w:t>
+      </w:r>
+      <w:proofErr w:type="spellEnd"/>
+      <w:r>
+        <w:t xml:space="preserve"> 1, 2, and 3 will display possible cutting planes, and pressing “space” will cut the model there.  There’s currently a problem with the 2</w:t>
+      </w:r>
+      <w:r>
+        <w:rPr>
+          <w:vertAlign w:val="superscript"/>
+        </w:rPr>
+        <w:t>nd</w:t>
+      </w:r>
+      <w:r>
+        <w:t xml:space="preserve"> cutting plane, in which it displays the objects as 3 chunks.</w:t>
       </w:r>
     </w:p>
     <w:p>
@@ -171,11 +264,139 @@
       </w:r>
     </w:p>
     <w:p>
+      <w:r>
+        <w:t xml:space="preserve">I </w:t>
+      </w:r>
+      <w:r>
+        <w:t>attempted some animation, but ran into some challenges with the implementation.  It would simply loop through forever.</w:t>
+      </w:r>
+      <w:r>
+        <w:t xml:space="preserve">  This was disabled for the final version.</w:t>
+      </w:r>
+    </w:p>
+    <w:p>
       <w:pPr>
         <w:pStyle w:val="Heading1"/>
       </w:pPr>
       <w:r>
-        <w:t>Lessons Learned</w:t>
+        <w:t>Known Problems</w:t>
+      </w:r>
+    </w:p>
+    <w:p>
+      <w:r>
+        <w:t>Sometimes the application will run into an error right after compiling and launching.  I have not been able to find a pattern to this. Simply stopping the program and running it again (without compiling) often fixes the issue.</w:t>
+      </w:r>
+    </w:p>
+    <w:p>
+      <w:r>
+        <w:t>When clicking to rotate the model, it will reset the view of the camera to the original orientation.</w:t>
+      </w:r>
+    </w:p>
+    <w:p>
+      <w:r>
+        <w:t>Sometimes, without a noticeable pattern, everything gets a washed out appearance.  Recompiling seems to help, but not always.</w:t>
+      </w:r>
+    </w:p>
+    <w:p>
+      <w:r>
+        <w:t>Cutting on plane “2” will result in 3 chunks.  There’s an error in the translations of the parts.</w:t>
+      </w:r>
+      <w:bookmarkStart w:id="0" w:name="_GoBack"/>
+      <w:bookmarkEnd w:id="0"/>
+    </w:p>
+    <w:p>
+      <w:r>
+        <w:rPr>
+          <w:noProof/>
+        </w:rPr>
+        <w:drawing>
+          <wp:inline distT="0" distB="0" distL="0" distR="0">
+            <wp:extent cx="2550160" cy="2037080"/>
+            <wp:effectExtent l="0" t="0" r="2540" b="1270"/>
+            <wp:docPr id="9" name="Picture 9" descr="C:\Users\david\AppData\Local\Microsoft\Windows\INetCache\Content.Word\2016-12-16 14_38_47-OpenGL Window for 557.png"/>
+            <wp:cNvGraphicFramePr>
+              <a:graphicFrameLocks xmlns:a="http://schemas.openxmlformats.org/drawingml/2006/main" noChangeAspect="1"/>
+            </wp:cNvGraphicFramePr>
+            <a:graphic xmlns:a="http://schemas.openxmlformats.org/drawingml/2006/main">
+              <a:graphicData uri="http://schemas.openxmlformats.org/drawingml/2006/picture">
+                <pic:pic xmlns:pic="http://schemas.openxmlformats.org/drawingml/2006/picture">
+                  <pic:nvPicPr>
+                    <pic:cNvPr id="0" name="Picture 8" descr="C:\Users\david\AppData\Local\Microsoft\Windows\INetCache\Content.Word\2016-12-16 14_38_47-OpenGL Window for 557.png"/>
+                    <pic:cNvPicPr>
+                      <a:picLocks noChangeAspect="1" noChangeArrowheads="1"/>
+                    </pic:cNvPicPr>
+                  </pic:nvPicPr>
+                  <pic:blipFill>
+                    <a:blip r:embed="rId6" cstate="print">
+                      <a:extLst>
+                        <a:ext uri="{28A0092B-C50C-407E-A947-70E740481C1C}">
+                          <a14:useLocalDpi xmlns:a14="http://schemas.microsoft.com/office/drawing/2010/main" val="0"/>
+                        </a:ext>
+                      </a:extLst>
+                    </a:blip>
+                    <a:srcRect/>
+                    <a:stretch>
+                      <a:fillRect/>
+                    </a:stretch>
+                  </pic:blipFill>
+                  <pic:spPr bwMode="auto">
+                    <a:xfrm>
+                      <a:off x="0" y="0"/>
+                      <a:ext cx="2550160" cy="2037080"/>
+                    </a:xfrm>
+                    <a:prstGeom prst="rect">
+                      <a:avLst/>
+                    </a:prstGeom>
+                    <a:noFill/>
+                    <a:ln>
+                      <a:noFill/>
+                    </a:ln>
+                  </pic:spPr>
+                </pic:pic>
+              </a:graphicData>
+            </a:graphic>
+          </wp:inline>
+        </w:drawing>
+      </w:r>
+      <w:r>
+        <w:rPr>
+          <w:noProof/>
+        </w:rPr>
+        <w:drawing>
+          <wp:inline distT="0" distB="0" distL="0" distR="0" wp14:anchorId="75547E91" wp14:editId="10D9924B">
+            <wp:extent cx="2562969" cy="2042160"/>
+            <wp:effectExtent l="0" t="0" r="8890" b="0"/>
+            <wp:docPr id="7" name="Picture 7"/>
+            <wp:cNvGraphicFramePr>
+              <a:graphicFrameLocks xmlns:a="http://schemas.openxmlformats.org/drawingml/2006/main" noChangeAspect="1"/>
+            </wp:cNvGraphicFramePr>
+            <a:graphic xmlns:a="http://schemas.openxmlformats.org/drawingml/2006/main">
+              <a:graphicData uri="http://schemas.openxmlformats.org/drawingml/2006/picture">
+                <pic:pic xmlns:pic="http://schemas.openxmlformats.org/drawingml/2006/picture">
+                  <pic:nvPicPr>
+                    <pic:cNvPr id="1" name=""/>
+                    <pic:cNvPicPr/>
+                  </pic:nvPicPr>
+                  <pic:blipFill>
+                    <a:blip r:embed="rId7"/>
+                    <a:stretch>
+                      <a:fillRect/>
+                    </a:stretch>
+                  </pic:blipFill>
+                  <pic:spPr>
+                    <a:xfrm>
+                      <a:off x="0" y="0"/>
+                      <a:ext cx="2569094" cy="2047041"/>
+                    </a:xfrm>
+                    <a:prstGeom prst="rect">
+                      <a:avLst/>
+                    </a:prstGeom>
+                  </pic:spPr>
+                </pic:pic>
+              </a:graphicData>
+            </a:graphic>
+          </wp:inline>
+        </w:drawing>
       </w:r>
     </w:p>
     <w:p>
@@ -190,7 +411,7 @@
       <w:r>
         <w:t xml:space="preserve">Cloud texture - </w:t>
       </w:r>
-      <w:hyperlink r:id="rId6" w:history="1">
+      <w:hyperlink r:id="rId8" w:history="1">
         <w:r>
           <w:rPr>
             <w:rStyle w:val="Hyperlink"/>
@@ -203,7 +424,7 @@
       <w:r>
         <w:t xml:space="preserve">Table texture - </w:t>
       </w:r>
-      <w:hyperlink r:id="rId7" w:history="1">
+      <w:hyperlink r:id="rId9" w:history="1">
         <w:r>
           <w:rPr>
             <w:rStyle w:val="Hyperlink"/>
@@ -220,8 +441,6 @@
         <w:lastRenderedPageBreak/>
         <w:t>Rubric</w:t>
       </w:r>
-      <w:bookmarkStart w:id="0" w:name="_GoBack"/>
-      <w:bookmarkEnd w:id="0"/>
     </w:p>
     <w:p>
       <w:r>
@@ -231,7 +450,165 @@
         <mc:AlternateContent>
           <mc:Choice Requires="wps">
             <w:drawing>
-              <wp:anchor distT="0" distB="0" distL="114300" distR="114300" simplePos="0" relativeHeight="251663360" behindDoc="0" locked="0" layoutInCell="1" allowOverlap="1" wp14:anchorId="6776FF5B" wp14:editId="5B2F4403">
+              <wp:anchor distT="0" distB="0" distL="114300" distR="114300" simplePos="0" relativeHeight="251667456" behindDoc="0" locked="0" layoutInCell="1" allowOverlap="1" wp14:anchorId="0991AB24" wp14:editId="345F43C5">
+                <wp:simplePos x="0" y="0"/>
+                <wp:positionH relativeFrom="column">
+                  <wp:posOffset>4794250</wp:posOffset>
+                </wp:positionH>
+                <wp:positionV relativeFrom="paragraph">
+                  <wp:posOffset>512445</wp:posOffset>
+                </wp:positionV>
+                <wp:extent cx="1079500" cy="692150"/>
+                <wp:effectExtent l="19050" t="19050" r="25400" b="12700"/>
+                <wp:wrapNone/>
+                <wp:docPr id="6" name="Oval 6"/>
+                <wp:cNvGraphicFramePr/>
+                <a:graphic xmlns:a="http://schemas.openxmlformats.org/drawingml/2006/main">
+                  <a:graphicData uri="http://schemas.microsoft.com/office/word/2010/wordprocessingShape">
+                    <wps:wsp>
+                      <wps:cNvSpPr/>
+                      <wps:spPr>
+                        <a:xfrm>
+                          <a:off x="0" y="0"/>
+                          <a:ext cx="1079500" cy="692150"/>
+                        </a:xfrm>
+                        <a:prstGeom prst="ellipse">
+                          <a:avLst/>
+                        </a:prstGeom>
+                        <a:noFill/>
+                        <a:ln w="38100">
+                          <a:solidFill>
+                            <a:srgbClr val="FF0000"/>
+                          </a:solidFill>
+                        </a:ln>
+                      </wps:spPr>
+                      <wps:style>
+                        <a:lnRef idx="2">
+                          <a:schemeClr val="accent1">
+                            <a:shade val="50000"/>
+                          </a:schemeClr>
+                        </a:lnRef>
+                        <a:fillRef idx="1">
+                          <a:schemeClr val="accent1"/>
+                        </a:fillRef>
+                        <a:effectRef idx="0">
+                          <a:schemeClr val="accent1"/>
+                        </a:effectRef>
+                        <a:fontRef idx="minor">
+                          <a:schemeClr val="lt1"/>
+                        </a:fontRef>
+                      </wps:style>
+                      <wps:bodyPr rot="0" spcFirstLastPara="0" vertOverflow="overflow" horzOverflow="overflow" vert="horz" wrap="square" lIns="91440" tIns="45720" rIns="91440" bIns="45720" numCol="1" spcCol="0" rtlCol="0" fromWordArt="0" anchor="ctr" anchorCtr="0" forceAA="0" compatLnSpc="1">
+                        <a:prstTxWarp prst="textNoShape">
+                          <a:avLst/>
+                        </a:prstTxWarp>
+                        <a:noAutofit/>
+                      </wps:bodyPr>
+                    </wps:wsp>
+                  </a:graphicData>
+                </a:graphic>
+                <wp14:sizeRelV relativeFrom="margin">
+                  <wp14:pctHeight>0</wp14:pctHeight>
+                </wp14:sizeRelV>
+              </wp:anchor>
+            </w:drawing>
+          </mc:Choice>
+          <mc:Fallback>
+            <w:pict>
+              <v:oval w14:anchorId="2794AE05" id="Oval 6" o:spid="_x0000_s1026" style="position:absolute;margin-left:377.5pt;margin-top:40.35pt;width:85pt;height:54.5pt;z-index:251667456;visibility:visible;mso-wrap-style:square;mso-height-percent:0;mso-wrap-distance-left:9pt;mso-wrap-distance-top:0;mso-wrap-distance-right:9pt;mso-wrap-distance-bottom:0;mso-position-horizontal:absolute;mso-position-horizontal-relative:text;mso-position-vertical:absolute;mso-position-vertical-relative:text;mso-height-percent:0;mso-height-relative:margin;v-text-anchor:middle" o:gfxdata="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" filled="f" strokecolor="red" strokeweight="3pt">
+                <v:stroke joinstyle="miter"/>
+              </v:oval>
+            </w:pict>
+          </mc:Fallback>
+        </mc:AlternateContent>
+      </w:r>
+      <w:r>
+        <w:rPr>
+          <w:noProof/>
+        </w:rPr>
+        <mc:AlternateContent>
+          <mc:Choice Requires="wps">
+            <w:drawing>
+              <wp:anchor distT="0" distB="0" distL="114300" distR="114300" simplePos="0" relativeHeight="251659264" behindDoc="0" locked="0" layoutInCell="1" allowOverlap="1" wp14:anchorId="59140277" wp14:editId="6FAF6BB0">
+                <wp:simplePos x="0" y="0"/>
+                <wp:positionH relativeFrom="column">
+                  <wp:posOffset>645160</wp:posOffset>
+                </wp:positionH>
+                <wp:positionV relativeFrom="paragraph">
+                  <wp:posOffset>1026795</wp:posOffset>
+                </wp:positionV>
+                <wp:extent cx="1079500" cy="692150"/>
+                <wp:effectExtent l="19050" t="19050" r="25400" b="12700"/>
+                <wp:wrapNone/>
+                <wp:docPr id="2" name="Oval 2"/>
+                <wp:cNvGraphicFramePr/>
+                <a:graphic xmlns:a="http://schemas.openxmlformats.org/drawingml/2006/main">
+                  <a:graphicData uri="http://schemas.microsoft.com/office/word/2010/wordprocessingShape">
+                    <wps:wsp>
+                      <wps:cNvSpPr/>
+                      <wps:spPr>
+                        <a:xfrm>
+                          <a:off x="0" y="0"/>
+                          <a:ext cx="1079500" cy="692150"/>
+                        </a:xfrm>
+                        <a:prstGeom prst="ellipse">
+                          <a:avLst/>
+                        </a:prstGeom>
+                        <a:noFill/>
+                        <a:ln w="38100">
+                          <a:solidFill>
+                            <a:srgbClr val="FF0000"/>
+                          </a:solidFill>
+                        </a:ln>
+                      </wps:spPr>
+                      <wps:style>
+                        <a:lnRef idx="2">
+                          <a:schemeClr val="accent1">
+                            <a:shade val="50000"/>
+                          </a:schemeClr>
+                        </a:lnRef>
+                        <a:fillRef idx="1">
+                          <a:schemeClr val="accent1"/>
+                        </a:fillRef>
+                        <a:effectRef idx="0">
+                          <a:schemeClr val="accent1"/>
+                        </a:effectRef>
+                        <a:fontRef idx="minor">
+                          <a:schemeClr val="lt1"/>
+                        </a:fontRef>
+                      </wps:style>
+                      <wps:bodyPr rot="0" spcFirstLastPara="0" vertOverflow="overflow" horzOverflow="overflow" vert="horz" wrap="square" lIns="91440" tIns="45720" rIns="91440" bIns="45720" numCol="1" spcCol="0" rtlCol="0" fromWordArt="0" anchor="ctr" anchorCtr="0" forceAA="0" compatLnSpc="1">
+                        <a:prstTxWarp prst="textNoShape">
+                          <a:avLst/>
+                        </a:prstTxWarp>
+                        <a:noAutofit/>
+                      </wps:bodyPr>
+                    </wps:wsp>
+                  </a:graphicData>
+                </a:graphic>
+                <wp14:sizeRelV relativeFrom="margin">
+                  <wp14:pctHeight>0</wp14:pctHeight>
+                </wp14:sizeRelV>
+              </wp:anchor>
+            </w:drawing>
+          </mc:Choice>
+          <mc:Fallback>
+            <w:pict>
+              <v:oval w14:anchorId="02B8E8CE" id="Oval 2" o:spid="_x0000_s1026" style="position:absolute;margin-left:50.8pt;margin-top:80.85pt;width:85pt;height:54.5pt;z-index:251659264;visibility:visible;mso-wrap-style:square;mso-height-percent:0;mso-wrap-distance-left:9pt;mso-wrap-distance-top:0;mso-wrap-distance-right:9pt;mso-wrap-distance-bottom:0;mso-position-horizontal:absolute;mso-position-horizontal-relative:text;mso-position-vertical:absolute;mso-position-vertical-relative:text;mso-height-percent:0;mso-height-relative:margin;v-text-anchor:middle" o:gfxdata="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" filled="f" strokecolor="red" strokeweight="3pt">
+                <v:stroke joinstyle="miter"/>
+              </v:oval>
+            </w:pict>
+          </mc:Fallback>
+        </mc:AlternateContent>
+      </w:r>
+      <w:r>
+        <w:rPr>
+          <w:noProof/>
+        </w:rPr>
+        <mc:AlternateContent>
+          <mc:Choice Requires="wps">
+            <w:drawing>
+              <wp:anchor distT="0" distB="0" distL="114300" distR="114300" simplePos="0" relativeHeight="251663360" behindDoc="0" locked="0" layoutInCell="1" allowOverlap="1" wp14:anchorId="37C344AF" wp14:editId="592ED041">
                 <wp:simplePos x="0" y="0"/>
                 <wp:positionH relativeFrom="column">
                   <wp:posOffset>2698750</wp:posOffset>
@@ -296,7 +673,7 @@
           </mc:Choice>
           <mc:Fallback>
             <w:pict>
-              <v:oval w14:anchorId="07EC2C05" id="Oval 4" o:spid="_x0000_s1026" style="position:absolute;margin-left:212.5pt;margin-top:121.95pt;width:85pt;height:54.5pt;z-index:251663360;visibility:visible;mso-wrap-style:square;mso-height-percent:0;mso-wrap-distance-left:9pt;mso-wrap-distance-top:0;mso-wrap-distance-right:9pt;mso-wrap-distance-bottom:0;mso-position-horizontal:absolute;mso-position-horizontal-relative:text;mso-position-vertical:absolute;mso-position-vertical-relative:text;mso-height-percent:0;mso-height-relative:margin;v-text-anchor:middle" o:gfxdata="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" filled="f" strokecolor="red" strokeweight="3pt">
+              <v:oval w14:anchorId="4A7C83F9" id="Oval 4" o:spid="_x0000_s1026" style="position:absolute;margin-left:212.5pt;margin-top:121.95pt;width:85pt;height:54.5pt;z-index:251663360;visibility:visible;mso-wrap-style:square;mso-height-percent:0;mso-wrap-distance-left:9pt;mso-wrap-distance-top:0;mso-wrap-distance-right:9pt;mso-wrap-distance-bottom:0;mso-position-horizontal:absolute;mso-position-horizontal-relative:text;mso-position-vertical:absolute;mso-position-vertical-relative:text;mso-height-percent:0;mso-height-relative:margin;v-text-anchor:middle" o:gfxdata="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" filled="f" strokecolor="red" strokeweight="3pt">
                 <v:stroke joinstyle="miter"/>
               </v:oval>
             </w:pict>
@@ -310,86 +687,7 @@
         <mc:AlternateContent>
           <mc:Choice Requires="wps">
             <w:drawing>
-              <wp:anchor distT="0" distB="0" distL="114300" distR="114300" simplePos="0" relativeHeight="251667456" behindDoc="0" locked="0" layoutInCell="1" allowOverlap="1" wp14:anchorId="0606A246" wp14:editId="478C080F">
-                <wp:simplePos x="0" y="0"/>
-                <wp:positionH relativeFrom="column">
-                  <wp:posOffset>4794250</wp:posOffset>
-                </wp:positionH>
-                <wp:positionV relativeFrom="paragraph">
-                  <wp:posOffset>1579245</wp:posOffset>
-                </wp:positionV>
-                <wp:extent cx="1079500" cy="692150"/>
-                <wp:effectExtent l="19050" t="19050" r="25400" b="12700"/>
-                <wp:wrapNone/>
-                <wp:docPr id="6" name="Oval 6"/>
-                <wp:cNvGraphicFramePr/>
-                <a:graphic xmlns:a="http://schemas.openxmlformats.org/drawingml/2006/main">
-                  <a:graphicData uri="http://schemas.microsoft.com/office/word/2010/wordprocessingShape">
-                    <wps:wsp>
-                      <wps:cNvSpPr/>
-                      <wps:spPr>
-                        <a:xfrm>
-                          <a:off x="0" y="0"/>
-                          <a:ext cx="1079500" cy="692150"/>
-                        </a:xfrm>
-                        <a:prstGeom prst="ellipse">
-                          <a:avLst/>
-                        </a:prstGeom>
-                        <a:noFill/>
-                        <a:ln w="38100">
-                          <a:solidFill>
-                            <a:srgbClr val="FF0000"/>
-                          </a:solidFill>
-                        </a:ln>
-                      </wps:spPr>
-                      <wps:style>
-                        <a:lnRef idx="2">
-                          <a:schemeClr val="accent1">
-                            <a:shade val="50000"/>
-                          </a:schemeClr>
-                        </a:lnRef>
-                        <a:fillRef idx="1">
-                          <a:schemeClr val="accent1"/>
-                        </a:fillRef>
-                        <a:effectRef idx="0">
-                          <a:schemeClr val="accent1"/>
-                        </a:effectRef>
-                        <a:fontRef idx="minor">
-                          <a:schemeClr val="lt1"/>
-                        </a:fontRef>
-                      </wps:style>
-                      <wps:bodyPr rot="0" spcFirstLastPara="0" vertOverflow="overflow" horzOverflow="overflow" vert="horz" wrap="square" lIns="91440" tIns="45720" rIns="91440" bIns="45720" numCol="1" spcCol="0" rtlCol="0" fromWordArt="0" anchor="ctr" anchorCtr="0" forceAA="0" compatLnSpc="1">
-                        <a:prstTxWarp prst="textNoShape">
-                          <a:avLst/>
-                        </a:prstTxWarp>
-                        <a:noAutofit/>
-                      </wps:bodyPr>
-                    </wps:wsp>
-                  </a:graphicData>
-                </a:graphic>
-                <wp14:sizeRelV relativeFrom="margin">
-                  <wp14:pctHeight>0</wp14:pctHeight>
-                </wp14:sizeRelV>
-              </wp:anchor>
-            </w:drawing>
-          </mc:Choice>
-          <mc:Fallback>
-            <w:pict>
-              <v:oval w14:anchorId="16F27C73" id="Oval 6" o:spid="_x0000_s1026" style="position:absolute;margin-left:377.5pt;margin-top:124.35pt;width:85pt;height:54.5pt;z-index:251667456;visibility:visible;mso-wrap-style:square;mso-height-percent:0;mso-wrap-distance-left:9pt;mso-wrap-distance-top:0;mso-wrap-distance-right:9pt;mso-wrap-distance-bottom:0;mso-position-horizontal:absolute;mso-position-horizontal-relative:text;mso-position-vertical:absolute;mso-position-vertical-relative:text;mso-height-percent:0;mso-height-relative:margin;v-text-anchor:middle" o:gfxdata="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" filled="f" strokecolor="red" strokeweight="3pt">
-                <v:stroke joinstyle="miter"/>
-              </v:oval>
-            </w:pict>
-          </mc:Fallback>
-        </mc:AlternateContent>
-      </w:r>
-      <w:r>
-        <w:rPr>
-          <w:noProof/>
-        </w:rPr>
-        <mc:AlternateContent>
-          <mc:Choice Requires="wps">
-            <w:drawing>
-              <wp:anchor distT="0" distB="0" distL="114300" distR="114300" simplePos="0" relativeHeight="251665408" behindDoc="0" locked="0" layoutInCell="1" allowOverlap="1" wp14:anchorId="621DFCDE" wp14:editId="337AAD30">
+              <wp:anchor distT="0" distB="0" distL="114300" distR="114300" simplePos="0" relativeHeight="251665408" behindDoc="0" locked="0" layoutInCell="1" allowOverlap="1" wp14:anchorId="131FAE80" wp14:editId="417622B1">
                 <wp:simplePos x="0" y="0"/>
                 <wp:positionH relativeFrom="column">
                   <wp:posOffset>3746500</wp:posOffset>
@@ -468,7 +766,7 @@
         <mc:AlternateContent>
           <mc:Choice Requires="wps">
             <w:drawing>
-              <wp:anchor distT="0" distB="0" distL="114300" distR="114300" simplePos="0" relativeHeight="251661312" behindDoc="0" locked="0" layoutInCell="1" allowOverlap="1" wp14:anchorId="31A8883F" wp14:editId="297FB008">
+              <wp:anchor distT="0" distB="0" distL="114300" distR="114300" simplePos="0" relativeHeight="251661312" behindDoc="0" locked="0" layoutInCell="1" allowOverlap="1" wp14:anchorId="6C1DB0FF" wp14:editId="4A1C1887">
                 <wp:simplePos x="0" y="0"/>
                 <wp:positionH relativeFrom="column">
                   <wp:posOffset>1670050</wp:posOffset>
@@ -533,7 +831,7 @@
           </mc:Choice>
           <mc:Fallback>
             <w:pict>
-              <v:oval w14:anchorId="6B1A8A28" id="Oval 3" o:spid="_x0000_s1026" style="position:absolute;margin-left:131.5pt;margin-top:34.85pt;width:85pt;height:54.5pt;z-index:251661312;visibility:visible;mso-wrap-style:square;mso-height-percent:0;mso-wrap-distance-left:9pt;mso-wrap-distance-top:0;mso-wrap-distance-right:9pt;mso-wrap-distance-bottom:0;mso-position-horizontal:absolute;mso-position-horizontal-relative:text;mso-position-vertical:absolute;mso-position-vertical-relative:text;mso-height-percent:0;mso-height-relative:margin;v-text-anchor:middle" o:gfxdata="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" filled="f" strokecolor="red" strokeweight="3pt">
+              <v:oval w14:anchorId="3DB2F234" id="Oval 3" o:spid="_x0000_s1026" style="position:absolute;margin-left:131.5pt;margin-top:34.85pt;width:85pt;height:54.5pt;z-index:251661312;visibility:visible;mso-wrap-style:square;mso-height-percent:0;mso-wrap-distance-left:9pt;mso-wrap-distance-top:0;mso-wrap-distance-right:9pt;mso-wrap-distance-bottom:0;mso-position-horizontal:absolute;mso-position-horizontal-relative:text;mso-position-vertical:absolute;mso-position-vertical-relative:text;mso-height-percent:0;mso-height-relative:margin;v-text-anchor:middle" o:gfxdata="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" filled="f" strokecolor="red" strokeweight="3pt">
                 <v:stroke joinstyle="miter"/>
               </v:oval>
             </w:pict>
@@ -544,82 +842,6 @@
         <w:rPr>
           <w:noProof/>
         </w:rPr>
-        <mc:AlternateContent>
-          <mc:Choice Requires="wps">
-            <w:drawing>
-              <wp:anchor distT="0" distB="0" distL="114300" distR="114300" simplePos="0" relativeHeight="251659264" behindDoc="0" locked="0" layoutInCell="1" allowOverlap="1">
-                <wp:simplePos x="0" y="0"/>
-                <wp:positionH relativeFrom="column">
-                  <wp:posOffset>685800</wp:posOffset>
-                </wp:positionH>
-                <wp:positionV relativeFrom="paragraph">
-                  <wp:posOffset>442595</wp:posOffset>
-                </wp:positionV>
-                <wp:extent cx="1079500" cy="692150"/>
-                <wp:effectExtent l="19050" t="19050" r="25400" b="12700"/>
-                <wp:wrapNone/>
-                <wp:docPr id="2" name="Oval 2"/>
-                <wp:cNvGraphicFramePr/>
-                <a:graphic xmlns:a="http://schemas.openxmlformats.org/drawingml/2006/main">
-                  <a:graphicData uri="http://schemas.microsoft.com/office/word/2010/wordprocessingShape">
-                    <wps:wsp>
-                      <wps:cNvSpPr/>
-                      <wps:spPr>
-                        <a:xfrm>
-                          <a:off x="0" y="0"/>
-                          <a:ext cx="1079500" cy="692150"/>
-                        </a:xfrm>
-                        <a:prstGeom prst="ellipse">
-                          <a:avLst/>
-                        </a:prstGeom>
-                        <a:noFill/>
-                        <a:ln w="38100">
-                          <a:solidFill>
-                            <a:srgbClr val="FF0000"/>
-                          </a:solidFill>
-                        </a:ln>
-                      </wps:spPr>
-                      <wps:style>
-                        <a:lnRef idx="2">
-                          <a:schemeClr val="accent1">
-                            <a:shade val="50000"/>
-                          </a:schemeClr>
-                        </a:lnRef>
-                        <a:fillRef idx="1">
-                          <a:schemeClr val="accent1"/>
-                        </a:fillRef>
-                        <a:effectRef idx="0">
-                          <a:schemeClr val="accent1"/>
-                        </a:effectRef>
-                        <a:fontRef idx="minor">
-                          <a:schemeClr val="lt1"/>
-                        </a:fontRef>
-                      </wps:style>
-                      <wps:bodyPr rot="0" spcFirstLastPara="0" vertOverflow="overflow" horzOverflow="overflow" vert="horz" wrap="square" lIns="91440" tIns="45720" rIns="91440" bIns="45720" numCol="1" spcCol="0" rtlCol="0" fromWordArt="0" anchor="ctr" anchorCtr="0" forceAA="0" compatLnSpc="1">
-                        <a:prstTxWarp prst="textNoShape">
-                          <a:avLst/>
-                        </a:prstTxWarp>
-                        <a:noAutofit/>
-                      </wps:bodyPr>
-                    </wps:wsp>
-                  </a:graphicData>
-                </a:graphic>
-                <wp14:sizeRelV relativeFrom="margin">
-                  <wp14:pctHeight>0</wp14:pctHeight>
-                </wp14:sizeRelV>
-              </wp:anchor>
-            </w:drawing>
-          </mc:Choice>
-          <mc:Fallback>
-            <w:pict>
-              <v:oval w14:anchorId="19C08298" id="Oval 2" o:spid="_x0000_s1026" style="position:absolute;margin-left:54pt;margin-top:34.85pt;width:85pt;height:54.5pt;z-index:251659264;visibility:visible;mso-wrap-style:square;mso-height-percent:0;mso-wrap-distance-left:9pt;mso-wrap-distance-top:0;mso-wrap-distance-right:9pt;mso-wrap-distance-bottom:0;mso-position-horizontal:absolute;mso-position-horizontal-relative:text;mso-position-vertical:absolute;mso-position-vertical-relative:text;mso-height-percent:0;mso-height-relative:margin;v-text-anchor:middle" o:gfxdata="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" filled="f" strokecolor="red" strokeweight="3pt">
-                <v:stroke joinstyle="miter"/>
-              </v:oval>
-            </w:pict>
-          </mc:Fallback>
-        </mc:AlternateContent>
-      </w:r>
-      <w:r>
         <w:drawing>
           <wp:inline distT="0" distB="0" distL="0" distR="0" wp14:anchorId="354D9B4C" wp14:editId="4F2CF08E">
             <wp:extent cx="5943600" cy="3292475"/>
@@ -636,7 +858,7 @@
                     <pic:cNvPicPr/>
                   </pic:nvPicPr>
                   <pic:blipFill>
-                    <a:blip r:embed="rId8"/>
+                    <a:blip r:embed="rId10"/>
                     <a:stretch>
                       <a:fillRect/>
                     </a:stretch>
@@ -790,6 +1012,7 @@
     <w:lsdException w:name="HTML Sample" w:semiHidden="1" w:unhideWhenUsed="1"/>
     <w:lsdException w:name="HTML Typewriter" w:semiHidden="1" w:unhideWhenUsed="1"/>
     <w:lsdException w:name="HTML Variable" w:semiHidden="1" w:unhideWhenUsed="1"/>
+    <w:lsdException w:name="Normal Table" w:semiHidden="1" w:unhideWhenUsed="1"/>
     <w:lsdException w:name="annotation subject" w:semiHidden="1" w:unhideWhenUsed="1"/>
     <w:lsdException w:name="No List" w:semiHidden="1" w:unhideWhenUsed="1"/>
     <w:lsdException w:name="Outline List 1" w:semiHidden="1" w:unhideWhenUsed="1"/>
@@ -836,8 +1059,10 @@
     <w:lsdException w:name="Table Subtle 2" w:semiHidden="1" w:unhideWhenUsed="1"/>
     <w:lsdException w:name="Table Web 1" w:semiHidden="1" w:unhideWhenUsed="1"/>
     <w:lsdException w:name="Table Web 2" w:semiHidden="1" w:unhideWhenUsed="1"/>
+    <w:lsdException w:name="Table Web 3" w:semiHidden="1" w:unhideWhenUsed="1"/>
     <w:lsdException w:name="Balloon Text" w:semiHidden="1" w:unhideWhenUsed="1"/>
     <w:lsdException w:name="Table Grid" w:uiPriority="39"/>
+    <w:lsdException w:name="Table Theme" w:semiHidden="1" w:unhideWhenUsed="1"/>
     <w:lsdException w:name="Placeholder Text" w:semiHidden="1"/>
     <w:lsdException w:name="No Spacing" w:uiPriority="1" w:qFormat="1"/>
     <w:lsdException w:name="Light Shading" w:uiPriority="60"/>

</xml_diff>

<commit_message>
Final commit.  Fixed the detached head that caused me much grief in the last 60 minutes.
</commit_message>
<xml_diff>
--- a/Class Project Writeup.docx
+++ b/Class Project Writeup.docx
@@ -36,7 +36,54 @@
         <w:pStyle w:val="Heading1"/>
       </w:pPr>
       <w:r>
+        <w:t>Demo</w:t>
+      </w:r>
+    </w:p>
+    <w:p>
+      <w:r>
+        <w:t>https://youtu.be/_mcrYmvRmjU</w:t>
+      </w:r>
+    </w:p>
+    <w:p>
+      <w:pPr>
+        <w:pStyle w:val="Heading1"/>
+      </w:pPr>
+      <w:r>
+        <w:t>Operation of Project</w:t>
+      </w:r>
+    </w:p>
+    <w:p>
+      <w:proofErr w:type="spellStart"/>
+      <w:r>
+        <w:t>Numpad</w:t>
+      </w:r>
+      <w:proofErr w:type="spellEnd"/>
+      <w:r>
+        <w:t xml:space="preserve"> 1, 2, and 3 will show possible cutting planes for the part.  Once you’ve selected a cutting plane and want to go forward with the cut, press the space key.</w:t>
+      </w:r>
+    </w:p>
+    <w:p>
+      <w:r>
+        <w:t xml:space="preserve">The “w” key </w:t>
+      </w:r>
+      <w:r>
+        <w:t>will scale one of the pieces up.</w:t>
+      </w:r>
+    </w:p>
+    <w:p>
+      <w:r>
+        <w:t>The “c” and “d” keys can be used to manipulate parts if the mouse is hovering over them.</w:t>
+      </w:r>
+    </w:p>
+    <w:p>
+      <w:pPr>
+        <w:pStyle w:val="Heading1"/>
+      </w:pPr>
+      <w:r>
         <w:t>Implementation</w:t>
+      </w:r>
+      <w:r>
+        <w:t xml:space="preserve"> Details</w:t>
       </w:r>
     </w:p>
     <w:p>
@@ -59,6 +106,9 @@
       <w:r>
         <w:t xml:space="preserve"> files.</w:t>
       </w:r>
+      <w:r>
+        <w:t xml:space="preserve">  3d planes are used to show cutting planes as well as to make a “table” surface, which is useful for keeping a common reference.</w:t>
+      </w:r>
     </w:p>
     <w:p>
       <w:pPr>
@@ -69,6 +119,11 @@
       </w:r>
     </w:p>
     <w:p>
+      <w:r>
+        <w:t>The lighting is very simple – the minimum required.  The geometries were not particularly exciting, so adding spotlights would have done little to enhance the program.</w:t>
+      </w:r>
+    </w:p>
+    <w:p>
       <w:pPr>
         <w:pStyle w:val="Heading2"/>
       </w:pPr>
@@ -82,6 +137,9 @@
     <w:p>
       <w:r>
         <w:t>I was trying to avoid an artifact when OpenGL cannot determine which item is in front of the other.  I attempted to disable the GL_DEPTH_TEST when rendering the plane, but found the results to be strange.</w:t>
+      </w:r>
+      <w:r>
+        <w:t xml:space="preserve">  A combination of a steel work surface and clouds texture the horizontal plane.</w:t>
       </w:r>
     </w:p>
     <w:p>
@@ -106,12 +164,15 @@
             <v:path o:extrusionok="f" gradientshapeok="t" o:connecttype="rect"/>
             <o:lock v:ext="edit" aspectratio="t"/>
           </v:shapetype>
-          <v:shape id="_x0000_i1025" type="#_x0000_t75" style="width:193.2pt;height:130.2pt">
+          <v:shape id="_x0000_i1025" type="#_x0000_t75" style="width:192.8pt;height:130pt">
             <v:imagedata r:id="rId4" o:title="2016-12-15 21_57_11-OpenGL Window for 557"/>
           </v:shape>
         </w:pict>
       </w:r>
       <w:r>
+        <w:rPr>
+          <w:noProof/>
+        </w:rPr>
         <w:drawing>
           <wp:inline distT="0" distB="0" distL="0" distR="0" wp14:anchorId="123436F2" wp14:editId="11EDCBCF">
             <wp:extent cx="2033651" cy="1555331"/>
@@ -154,7 +215,39 @@
         <w:pStyle w:val="Heading2"/>
       </w:pPr>
       <w:r>
+        <w:lastRenderedPageBreak/>
         <w:t>Navigation/Interaction</w:t>
+      </w:r>
+    </w:p>
+    <w:p>
+      <w:r>
+        <w:t>The keyboard callbacks were r</w:t>
+      </w:r>
+      <w:r>
+        <w:t xml:space="preserve">elatively simple to implement.  I created a couple Boolean variables, and based on their value </w:t>
+      </w:r>
+      <w:r>
+        <w:t>decided whether or not to render the planes.</w:t>
+      </w:r>
+      <w:r>
+        <w:t xml:space="preserve">  Hovering over an object and pressing “c” or “d” will move the object.  </w:t>
+      </w:r>
+      <w:proofErr w:type="spellStart"/>
+      <w:r>
+        <w:t>Numpad</w:t>
+      </w:r>
+      <w:proofErr w:type="spellEnd"/>
+      <w:r>
+        <w:t xml:space="preserve"> 1, 2, and 3 will display possible cutting planes, and pressing “space” will cut the model there.  There’s currently a problem with the 2</w:t>
+      </w:r>
+      <w:r>
+        <w:rPr>
+          <w:vertAlign w:val="superscript"/>
+        </w:rPr>
+        <w:t>nd</w:t>
+      </w:r>
+      <w:r>
+        <w:t xml:space="preserve"> cutting plane, in which it displays the objects as 3 chunks.</w:t>
       </w:r>
     </w:p>
     <w:p>
@@ -171,11 +264,139 @@
       </w:r>
     </w:p>
     <w:p>
+      <w:r>
+        <w:t xml:space="preserve">I </w:t>
+      </w:r>
+      <w:r>
+        <w:t>attempted some animation, but ran into some challenges with the implementation.  It would simply loop through forever.</w:t>
+      </w:r>
+      <w:r>
+        <w:t xml:space="preserve">  This was disabled for the final version.</w:t>
+      </w:r>
+    </w:p>
+    <w:p>
       <w:pPr>
         <w:pStyle w:val="Heading1"/>
       </w:pPr>
       <w:r>
-        <w:t>Lessons Learned</w:t>
+        <w:t>Known Problems</w:t>
+      </w:r>
+    </w:p>
+    <w:p>
+      <w:r>
+        <w:t>Sometimes the application will run into an error right after compiling and launching.  I have not been able to find a pattern to this. Simply stopping the program and running it again (without compiling) often fixes the issue.</w:t>
+      </w:r>
+    </w:p>
+    <w:p>
+      <w:r>
+        <w:t>When clicking to rotate the model, it will reset the view of the camera to the original orientation.</w:t>
+      </w:r>
+    </w:p>
+    <w:p>
+      <w:r>
+        <w:t>Sometimes, without a noticeable pattern, everything gets a washed out appearance.  Recompiling seems to help, but not always.</w:t>
+      </w:r>
+    </w:p>
+    <w:p>
+      <w:r>
+        <w:t>Cutting on plane “2” will result in 3 chunks.  There’s an error in the translations of the parts.</w:t>
+      </w:r>
+      <w:bookmarkStart w:id="0" w:name="_GoBack"/>
+      <w:bookmarkEnd w:id="0"/>
+    </w:p>
+    <w:p>
+      <w:r>
+        <w:rPr>
+          <w:noProof/>
+        </w:rPr>
+        <w:drawing>
+          <wp:inline distT="0" distB="0" distL="0" distR="0">
+            <wp:extent cx="2550160" cy="2037080"/>
+            <wp:effectExtent l="0" t="0" r="2540" b="1270"/>
+            <wp:docPr id="9" name="Picture 9" descr="C:\Users\david\AppData\Local\Microsoft\Windows\INetCache\Content.Word\2016-12-16 14_38_47-OpenGL Window for 557.png"/>
+            <wp:cNvGraphicFramePr>
+              <a:graphicFrameLocks xmlns:a="http://schemas.openxmlformats.org/drawingml/2006/main" noChangeAspect="1"/>
+            </wp:cNvGraphicFramePr>
+            <a:graphic xmlns:a="http://schemas.openxmlformats.org/drawingml/2006/main">
+              <a:graphicData uri="http://schemas.openxmlformats.org/drawingml/2006/picture">
+                <pic:pic xmlns:pic="http://schemas.openxmlformats.org/drawingml/2006/picture">
+                  <pic:nvPicPr>
+                    <pic:cNvPr id="0" name="Picture 8" descr="C:\Users\david\AppData\Local\Microsoft\Windows\INetCache\Content.Word\2016-12-16 14_38_47-OpenGL Window for 557.png"/>
+                    <pic:cNvPicPr>
+                      <a:picLocks noChangeAspect="1" noChangeArrowheads="1"/>
+                    </pic:cNvPicPr>
+                  </pic:nvPicPr>
+                  <pic:blipFill>
+                    <a:blip r:embed="rId6" cstate="print">
+                      <a:extLst>
+                        <a:ext uri="{28A0092B-C50C-407E-A947-70E740481C1C}">
+                          <a14:useLocalDpi xmlns:a14="http://schemas.microsoft.com/office/drawing/2010/main" val="0"/>
+                        </a:ext>
+                      </a:extLst>
+                    </a:blip>
+                    <a:srcRect/>
+                    <a:stretch>
+                      <a:fillRect/>
+                    </a:stretch>
+                  </pic:blipFill>
+                  <pic:spPr bwMode="auto">
+                    <a:xfrm>
+                      <a:off x="0" y="0"/>
+                      <a:ext cx="2550160" cy="2037080"/>
+                    </a:xfrm>
+                    <a:prstGeom prst="rect">
+                      <a:avLst/>
+                    </a:prstGeom>
+                    <a:noFill/>
+                    <a:ln>
+                      <a:noFill/>
+                    </a:ln>
+                  </pic:spPr>
+                </pic:pic>
+              </a:graphicData>
+            </a:graphic>
+          </wp:inline>
+        </w:drawing>
+      </w:r>
+      <w:r>
+        <w:rPr>
+          <w:noProof/>
+        </w:rPr>
+        <w:drawing>
+          <wp:inline distT="0" distB="0" distL="0" distR="0" wp14:anchorId="75547E91" wp14:editId="10D9924B">
+            <wp:extent cx="2562969" cy="2042160"/>
+            <wp:effectExtent l="0" t="0" r="8890" b="0"/>
+            <wp:docPr id="7" name="Picture 7"/>
+            <wp:cNvGraphicFramePr>
+              <a:graphicFrameLocks xmlns:a="http://schemas.openxmlformats.org/drawingml/2006/main" noChangeAspect="1"/>
+            </wp:cNvGraphicFramePr>
+            <a:graphic xmlns:a="http://schemas.openxmlformats.org/drawingml/2006/main">
+              <a:graphicData uri="http://schemas.openxmlformats.org/drawingml/2006/picture">
+                <pic:pic xmlns:pic="http://schemas.openxmlformats.org/drawingml/2006/picture">
+                  <pic:nvPicPr>
+                    <pic:cNvPr id="1" name=""/>
+                    <pic:cNvPicPr/>
+                  </pic:nvPicPr>
+                  <pic:blipFill>
+                    <a:blip r:embed="rId7"/>
+                    <a:stretch>
+                      <a:fillRect/>
+                    </a:stretch>
+                  </pic:blipFill>
+                  <pic:spPr>
+                    <a:xfrm>
+                      <a:off x="0" y="0"/>
+                      <a:ext cx="2569094" cy="2047041"/>
+                    </a:xfrm>
+                    <a:prstGeom prst="rect">
+                      <a:avLst/>
+                    </a:prstGeom>
+                  </pic:spPr>
+                </pic:pic>
+              </a:graphicData>
+            </a:graphic>
+          </wp:inline>
+        </w:drawing>
       </w:r>
     </w:p>
     <w:p>
@@ -190,7 +411,7 @@
       <w:r>
         <w:t xml:space="preserve">Cloud texture - </w:t>
       </w:r>
-      <w:hyperlink r:id="rId6" w:history="1">
+      <w:hyperlink r:id="rId8" w:history="1">
         <w:r>
           <w:rPr>
             <w:rStyle w:val="Hyperlink"/>
@@ -203,7 +424,7 @@
       <w:r>
         <w:t xml:space="preserve">Table texture - </w:t>
       </w:r>
-      <w:hyperlink r:id="rId7" w:history="1">
+      <w:hyperlink r:id="rId9" w:history="1">
         <w:r>
           <w:rPr>
             <w:rStyle w:val="Hyperlink"/>
@@ -220,8 +441,6 @@
         <w:lastRenderedPageBreak/>
         <w:t>Rubric</w:t>
       </w:r>
-      <w:bookmarkStart w:id="0" w:name="_GoBack"/>
-      <w:bookmarkEnd w:id="0"/>
     </w:p>
     <w:p>
       <w:r>
@@ -231,7 +450,165 @@
         <mc:AlternateContent>
           <mc:Choice Requires="wps">
             <w:drawing>
-              <wp:anchor distT="0" distB="0" distL="114300" distR="114300" simplePos="0" relativeHeight="251663360" behindDoc="0" locked="0" layoutInCell="1" allowOverlap="1" wp14:anchorId="6776FF5B" wp14:editId="5B2F4403">
+              <wp:anchor distT="0" distB="0" distL="114300" distR="114300" simplePos="0" relativeHeight="251667456" behindDoc="0" locked="0" layoutInCell="1" allowOverlap="1" wp14:anchorId="0991AB24" wp14:editId="345F43C5">
+                <wp:simplePos x="0" y="0"/>
+                <wp:positionH relativeFrom="column">
+                  <wp:posOffset>4794250</wp:posOffset>
+                </wp:positionH>
+                <wp:positionV relativeFrom="paragraph">
+                  <wp:posOffset>512445</wp:posOffset>
+                </wp:positionV>
+                <wp:extent cx="1079500" cy="692150"/>
+                <wp:effectExtent l="19050" t="19050" r="25400" b="12700"/>
+                <wp:wrapNone/>
+                <wp:docPr id="6" name="Oval 6"/>
+                <wp:cNvGraphicFramePr/>
+                <a:graphic xmlns:a="http://schemas.openxmlformats.org/drawingml/2006/main">
+                  <a:graphicData uri="http://schemas.microsoft.com/office/word/2010/wordprocessingShape">
+                    <wps:wsp>
+                      <wps:cNvSpPr/>
+                      <wps:spPr>
+                        <a:xfrm>
+                          <a:off x="0" y="0"/>
+                          <a:ext cx="1079500" cy="692150"/>
+                        </a:xfrm>
+                        <a:prstGeom prst="ellipse">
+                          <a:avLst/>
+                        </a:prstGeom>
+                        <a:noFill/>
+                        <a:ln w="38100">
+                          <a:solidFill>
+                            <a:srgbClr val="FF0000"/>
+                          </a:solidFill>
+                        </a:ln>
+                      </wps:spPr>
+                      <wps:style>
+                        <a:lnRef idx="2">
+                          <a:schemeClr val="accent1">
+                            <a:shade val="50000"/>
+                          </a:schemeClr>
+                        </a:lnRef>
+                        <a:fillRef idx="1">
+                          <a:schemeClr val="accent1"/>
+                        </a:fillRef>
+                        <a:effectRef idx="0">
+                          <a:schemeClr val="accent1"/>
+                        </a:effectRef>
+                        <a:fontRef idx="minor">
+                          <a:schemeClr val="lt1"/>
+                        </a:fontRef>
+                      </wps:style>
+                      <wps:bodyPr rot="0" spcFirstLastPara="0" vertOverflow="overflow" horzOverflow="overflow" vert="horz" wrap="square" lIns="91440" tIns="45720" rIns="91440" bIns="45720" numCol="1" spcCol="0" rtlCol="0" fromWordArt="0" anchor="ctr" anchorCtr="0" forceAA="0" compatLnSpc="1">
+                        <a:prstTxWarp prst="textNoShape">
+                          <a:avLst/>
+                        </a:prstTxWarp>
+                        <a:noAutofit/>
+                      </wps:bodyPr>
+                    </wps:wsp>
+                  </a:graphicData>
+                </a:graphic>
+                <wp14:sizeRelV relativeFrom="margin">
+                  <wp14:pctHeight>0</wp14:pctHeight>
+                </wp14:sizeRelV>
+              </wp:anchor>
+            </w:drawing>
+          </mc:Choice>
+          <mc:Fallback>
+            <w:pict>
+              <v:oval w14:anchorId="2794AE05" id="Oval 6" o:spid="_x0000_s1026" style="position:absolute;margin-left:377.5pt;margin-top:40.35pt;width:85pt;height:54.5pt;z-index:251667456;visibility:visible;mso-wrap-style:square;mso-height-percent:0;mso-wrap-distance-left:9pt;mso-wrap-distance-top:0;mso-wrap-distance-right:9pt;mso-wrap-distance-bottom:0;mso-position-horizontal:absolute;mso-position-horizontal-relative:text;mso-position-vertical:absolute;mso-position-vertical-relative:text;mso-height-percent:0;mso-height-relative:margin;v-text-anchor:middle" o:gfxdata="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" filled="f" strokecolor="red" strokeweight="3pt">
+                <v:stroke joinstyle="miter"/>
+              </v:oval>
+            </w:pict>
+          </mc:Fallback>
+        </mc:AlternateContent>
+      </w:r>
+      <w:r>
+        <w:rPr>
+          <w:noProof/>
+        </w:rPr>
+        <mc:AlternateContent>
+          <mc:Choice Requires="wps">
+            <w:drawing>
+              <wp:anchor distT="0" distB="0" distL="114300" distR="114300" simplePos="0" relativeHeight="251659264" behindDoc="0" locked="0" layoutInCell="1" allowOverlap="1" wp14:anchorId="59140277" wp14:editId="6FAF6BB0">
+                <wp:simplePos x="0" y="0"/>
+                <wp:positionH relativeFrom="column">
+                  <wp:posOffset>645160</wp:posOffset>
+                </wp:positionH>
+                <wp:positionV relativeFrom="paragraph">
+                  <wp:posOffset>1026795</wp:posOffset>
+                </wp:positionV>
+                <wp:extent cx="1079500" cy="692150"/>
+                <wp:effectExtent l="19050" t="19050" r="25400" b="12700"/>
+                <wp:wrapNone/>
+                <wp:docPr id="2" name="Oval 2"/>
+                <wp:cNvGraphicFramePr/>
+                <a:graphic xmlns:a="http://schemas.openxmlformats.org/drawingml/2006/main">
+                  <a:graphicData uri="http://schemas.microsoft.com/office/word/2010/wordprocessingShape">
+                    <wps:wsp>
+                      <wps:cNvSpPr/>
+                      <wps:spPr>
+                        <a:xfrm>
+                          <a:off x="0" y="0"/>
+                          <a:ext cx="1079500" cy="692150"/>
+                        </a:xfrm>
+                        <a:prstGeom prst="ellipse">
+                          <a:avLst/>
+                        </a:prstGeom>
+                        <a:noFill/>
+                        <a:ln w="38100">
+                          <a:solidFill>
+                            <a:srgbClr val="FF0000"/>
+                          </a:solidFill>
+                        </a:ln>
+                      </wps:spPr>
+                      <wps:style>
+                        <a:lnRef idx="2">
+                          <a:schemeClr val="accent1">
+                            <a:shade val="50000"/>
+                          </a:schemeClr>
+                        </a:lnRef>
+                        <a:fillRef idx="1">
+                          <a:schemeClr val="accent1"/>
+                        </a:fillRef>
+                        <a:effectRef idx="0">
+                          <a:schemeClr val="accent1"/>
+                        </a:effectRef>
+                        <a:fontRef idx="minor">
+                          <a:schemeClr val="lt1"/>
+                        </a:fontRef>
+                      </wps:style>
+                      <wps:bodyPr rot="0" spcFirstLastPara="0" vertOverflow="overflow" horzOverflow="overflow" vert="horz" wrap="square" lIns="91440" tIns="45720" rIns="91440" bIns="45720" numCol="1" spcCol="0" rtlCol="0" fromWordArt="0" anchor="ctr" anchorCtr="0" forceAA="0" compatLnSpc="1">
+                        <a:prstTxWarp prst="textNoShape">
+                          <a:avLst/>
+                        </a:prstTxWarp>
+                        <a:noAutofit/>
+                      </wps:bodyPr>
+                    </wps:wsp>
+                  </a:graphicData>
+                </a:graphic>
+                <wp14:sizeRelV relativeFrom="margin">
+                  <wp14:pctHeight>0</wp14:pctHeight>
+                </wp14:sizeRelV>
+              </wp:anchor>
+            </w:drawing>
+          </mc:Choice>
+          <mc:Fallback>
+            <w:pict>
+              <v:oval w14:anchorId="02B8E8CE" id="Oval 2" o:spid="_x0000_s1026" style="position:absolute;margin-left:50.8pt;margin-top:80.85pt;width:85pt;height:54.5pt;z-index:251659264;visibility:visible;mso-wrap-style:square;mso-height-percent:0;mso-wrap-distance-left:9pt;mso-wrap-distance-top:0;mso-wrap-distance-right:9pt;mso-wrap-distance-bottom:0;mso-position-horizontal:absolute;mso-position-horizontal-relative:text;mso-position-vertical:absolute;mso-position-vertical-relative:text;mso-height-percent:0;mso-height-relative:margin;v-text-anchor:middle" o:gfxdata="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" filled="f" strokecolor="red" strokeweight="3pt">
+                <v:stroke joinstyle="miter"/>
+              </v:oval>
+            </w:pict>
+          </mc:Fallback>
+        </mc:AlternateContent>
+      </w:r>
+      <w:r>
+        <w:rPr>
+          <w:noProof/>
+        </w:rPr>
+        <mc:AlternateContent>
+          <mc:Choice Requires="wps">
+            <w:drawing>
+              <wp:anchor distT="0" distB="0" distL="114300" distR="114300" simplePos="0" relativeHeight="251663360" behindDoc="0" locked="0" layoutInCell="1" allowOverlap="1" wp14:anchorId="37C344AF" wp14:editId="592ED041">
                 <wp:simplePos x="0" y="0"/>
                 <wp:positionH relativeFrom="column">
                   <wp:posOffset>2698750</wp:posOffset>
@@ -296,7 +673,7 @@
           </mc:Choice>
           <mc:Fallback>
             <w:pict>
-              <v:oval w14:anchorId="07EC2C05" id="Oval 4" o:spid="_x0000_s1026" style="position:absolute;margin-left:212.5pt;margin-top:121.95pt;width:85pt;height:54.5pt;z-index:251663360;visibility:visible;mso-wrap-style:square;mso-height-percent:0;mso-wrap-distance-left:9pt;mso-wrap-distance-top:0;mso-wrap-distance-right:9pt;mso-wrap-distance-bottom:0;mso-position-horizontal:absolute;mso-position-horizontal-relative:text;mso-position-vertical:absolute;mso-position-vertical-relative:text;mso-height-percent:0;mso-height-relative:margin;v-text-anchor:middle" o:gfxdata="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" filled="f" strokecolor="red" strokeweight="3pt">
+              <v:oval w14:anchorId="4A7C83F9" id="Oval 4" o:spid="_x0000_s1026" style="position:absolute;margin-left:212.5pt;margin-top:121.95pt;width:85pt;height:54.5pt;z-index:251663360;visibility:visible;mso-wrap-style:square;mso-height-percent:0;mso-wrap-distance-left:9pt;mso-wrap-distance-top:0;mso-wrap-distance-right:9pt;mso-wrap-distance-bottom:0;mso-position-horizontal:absolute;mso-position-horizontal-relative:text;mso-position-vertical:absolute;mso-position-vertical-relative:text;mso-height-percent:0;mso-height-relative:margin;v-text-anchor:middle" o:gfxdata="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" filled="f" strokecolor="red" strokeweight="3pt">
                 <v:stroke joinstyle="miter"/>
               </v:oval>
             </w:pict>
@@ -310,86 +687,7 @@
         <mc:AlternateContent>
           <mc:Choice Requires="wps">
             <w:drawing>
-              <wp:anchor distT="0" distB="0" distL="114300" distR="114300" simplePos="0" relativeHeight="251667456" behindDoc="0" locked="0" layoutInCell="1" allowOverlap="1" wp14:anchorId="0606A246" wp14:editId="478C080F">
-                <wp:simplePos x="0" y="0"/>
-                <wp:positionH relativeFrom="column">
-                  <wp:posOffset>4794250</wp:posOffset>
-                </wp:positionH>
-                <wp:positionV relativeFrom="paragraph">
-                  <wp:posOffset>1579245</wp:posOffset>
-                </wp:positionV>
-                <wp:extent cx="1079500" cy="692150"/>
-                <wp:effectExtent l="19050" t="19050" r="25400" b="12700"/>
-                <wp:wrapNone/>
-                <wp:docPr id="6" name="Oval 6"/>
-                <wp:cNvGraphicFramePr/>
-                <a:graphic xmlns:a="http://schemas.openxmlformats.org/drawingml/2006/main">
-                  <a:graphicData uri="http://schemas.microsoft.com/office/word/2010/wordprocessingShape">
-                    <wps:wsp>
-                      <wps:cNvSpPr/>
-                      <wps:spPr>
-                        <a:xfrm>
-                          <a:off x="0" y="0"/>
-                          <a:ext cx="1079500" cy="692150"/>
-                        </a:xfrm>
-                        <a:prstGeom prst="ellipse">
-                          <a:avLst/>
-                        </a:prstGeom>
-                        <a:noFill/>
-                        <a:ln w="38100">
-                          <a:solidFill>
-                            <a:srgbClr val="FF0000"/>
-                          </a:solidFill>
-                        </a:ln>
-                      </wps:spPr>
-                      <wps:style>
-                        <a:lnRef idx="2">
-                          <a:schemeClr val="accent1">
-                            <a:shade val="50000"/>
-                          </a:schemeClr>
-                        </a:lnRef>
-                        <a:fillRef idx="1">
-                          <a:schemeClr val="accent1"/>
-                        </a:fillRef>
-                        <a:effectRef idx="0">
-                          <a:schemeClr val="accent1"/>
-                        </a:effectRef>
-                        <a:fontRef idx="minor">
-                          <a:schemeClr val="lt1"/>
-                        </a:fontRef>
-                      </wps:style>
-                      <wps:bodyPr rot="0" spcFirstLastPara="0" vertOverflow="overflow" horzOverflow="overflow" vert="horz" wrap="square" lIns="91440" tIns="45720" rIns="91440" bIns="45720" numCol="1" spcCol="0" rtlCol="0" fromWordArt="0" anchor="ctr" anchorCtr="0" forceAA="0" compatLnSpc="1">
-                        <a:prstTxWarp prst="textNoShape">
-                          <a:avLst/>
-                        </a:prstTxWarp>
-                        <a:noAutofit/>
-                      </wps:bodyPr>
-                    </wps:wsp>
-                  </a:graphicData>
-                </a:graphic>
-                <wp14:sizeRelV relativeFrom="margin">
-                  <wp14:pctHeight>0</wp14:pctHeight>
-                </wp14:sizeRelV>
-              </wp:anchor>
-            </w:drawing>
-          </mc:Choice>
-          <mc:Fallback>
-            <w:pict>
-              <v:oval w14:anchorId="16F27C73" id="Oval 6" o:spid="_x0000_s1026" style="position:absolute;margin-left:377.5pt;margin-top:124.35pt;width:85pt;height:54.5pt;z-index:251667456;visibility:visible;mso-wrap-style:square;mso-height-percent:0;mso-wrap-distance-left:9pt;mso-wrap-distance-top:0;mso-wrap-distance-right:9pt;mso-wrap-distance-bottom:0;mso-position-horizontal:absolute;mso-position-horizontal-relative:text;mso-position-vertical:absolute;mso-position-vertical-relative:text;mso-height-percent:0;mso-height-relative:margin;v-text-anchor:middle" o:gfxdata="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" filled="f" strokecolor="red" strokeweight="3pt">
-                <v:stroke joinstyle="miter"/>
-              </v:oval>
-            </w:pict>
-          </mc:Fallback>
-        </mc:AlternateContent>
-      </w:r>
-      <w:r>
-        <w:rPr>
-          <w:noProof/>
-        </w:rPr>
-        <mc:AlternateContent>
-          <mc:Choice Requires="wps">
-            <w:drawing>
-              <wp:anchor distT="0" distB="0" distL="114300" distR="114300" simplePos="0" relativeHeight="251665408" behindDoc="0" locked="0" layoutInCell="1" allowOverlap="1" wp14:anchorId="621DFCDE" wp14:editId="337AAD30">
+              <wp:anchor distT="0" distB="0" distL="114300" distR="114300" simplePos="0" relativeHeight="251665408" behindDoc="0" locked="0" layoutInCell="1" allowOverlap="1" wp14:anchorId="131FAE80" wp14:editId="417622B1">
                 <wp:simplePos x="0" y="0"/>
                 <wp:positionH relativeFrom="column">
                   <wp:posOffset>3746500</wp:posOffset>
@@ -468,7 +766,7 @@
         <mc:AlternateContent>
           <mc:Choice Requires="wps">
             <w:drawing>
-              <wp:anchor distT="0" distB="0" distL="114300" distR="114300" simplePos="0" relativeHeight="251661312" behindDoc="0" locked="0" layoutInCell="1" allowOverlap="1" wp14:anchorId="31A8883F" wp14:editId="297FB008">
+              <wp:anchor distT="0" distB="0" distL="114300" distR="114300" simplePos="0" relativeHeight="251661312" behindDoc="0" locked="0" layoutInCell="1" allowOverlap="1" wp14:anchorId="6C1DB0FF" wp14:editId="4A1C1887">
                 <wp:simplePos x="0" y="0"/>
                 <wp:positionH relativeFrom="column">
                   <wp:posOffset>1670050</wp:posOffset>
@@ -533,7 +831,7 @@
           </mc:Choice>
           <mc:Fallback>
             <w:pict>
-              <v:oval w14:anchorId="6B1A8A28" id="Oval 3" o:spid="_x0000_s1026" style="position:absolute;margin-left:131.5pt;margin-top:34.85pt;width:85pt;height:54.5pt;z-index:251661312;visibility:visible;mso-wrap-style:square;mso-height-percent:0;mso-wrap-distance-left:9pt;mso-wrap-distance-top:0;mso-wrap-distance-right:9pt;mso-wrap-distance-bottom:0;mso-position-horizontal:absolute;mso-position-horizontal-relative:text;mso-position-vertical:absolute;mso-position-vertical-relative:text;mso-height-percent:0;mso-height-relative:margin;v-text-anchor:middle" o:gfxdata="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" filled="f" strokecolor="red" strokeweight="3pt">
+              <v:oval w14:anchorId="3DB2F234" id="Oval 3" o:spid="_x0000_s1026" style="position:absolute;margin-left:131.5pt;margin-top:34.85pt;width:85pt;height:54.5pt;z-index:251661312;visibility:visible;mso-wrap-style:square;mso-height-percent:0;mso-wrap-distance-left:9pt;mso-wrap-distance-top:0;mso-wrap-distance-right:9pt;mso-wrap-distance-bottom:0;mso-position-horizontal:absolute;mso-position-horizontal-relative:text;mso-position-vertical:absolute;mso-position-vertical-relative:text;mso-height-percent:0;mso-height-relative:margin;v-text-anchor:middle" o:gfxdata="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" filled="f" strokecolor="red" strokeweight="3pt">
                 <v:stroke joinstyle="miter"/>
               </v:oval>
             </w:pict>
@@ -544,82 +842,6 @@
         <w:rPr>
           <w:noProof/>
         </w:rPr>
-        <mc:AlternateContent>
-          <mc:Choice Requires="wps">
-            <w:drawing>
-              <wp:anchor distT="0" distB="0" distL="114300" distR="114300" simplePos="0" relativeHeight="251659264" behindDoc="0" locked="0" layoutInCell="1" allowOverlap="1">
-                <wp:simplePos x="0" y="0"/>
-                <wp:positionH relativeFrom="column">
-                  <wp:posOffset>685800</wp:posOffset>
-                </wp:positionH>
-                <wp:positionV relativeFrom="paragraph">
-                  <wp:posOffset>442595</wp:posOffset>
-                </wp:positionV>
-                <wp:extent cx="1079500" cy="692150"/>
-                <wp:effectExtent l="19050" t="19050" r="25400" b="12700"/>
-                <wp:wrapNone/>
-                <wp:docPr id="2" name="Oval 2"/>
-                <wp:cNvGraphicFramePr/>
-                <a:graphic xmlns:a="http://schemas.openxmlformats.org/drawingml/2006/main">
-                  <a:graphicData uri="http://schemas.microsoft.com/office/word/2010/wordprocessingShape">
-                    <wps:wsp>
-                      <wps:cNvSpPr/>
-                      <wps:spPr>
-                        <a:xfrm>
-                          <a:off x="0" y="0"/>
-                          <a:ext cx="1079500" cy="692150"/>
-                        </a:xfrm>
-                        <a:prstGeom prst="ellipse">
-                          <a:avLst/>
-                        </a:prstGeom>
-                        <a:noFill/>
-                        <a:ln w="38100">
-                          <a:solidFill>
-                            <a:srgbClr val="FF0000"/>
-                          </a:solidFill>
-                        </a:ln>
-                      </wps:spPr>
-                      <wps:style>
-                        <a:lnRef idx="2">
-                          <a:schemeClr val="accent1">
-                            <a:shade val="50000"/>
-                          </a:schemeClr>
-                        </a:lnRef>
-                        <a:fillRef idx="1">
-                          <a:schemeClr val="accent1"/>
-                        </a:fillRef>
-                        <a:effectRef idx="0">
-                          <a:schemeClr val="accent1"/>
-                        </a:effectRef>
-                        <a:fontRef idx="minor">
-                          <a:schemeClr val="lt1"/>
-                        </a:fontRef>
-                      </wps:style>
-                      <wps:bodyPr rot="0" spcFirstLastPara="0" vertOverflow="overflow" horzOverflow="overflow" vert="horz" wrap="square" lIns="91440" tIns="45720" rIns="91440" bIns="45720" numCol="1" spcCol="0" rtlCol="0" fromWordArt="0" anchor="ctr" anchorCtr="0" forceAA="0" compatLnSpc="1">
-                        <a:prstTxWarp prst="textNoShape">
-                          <a:avLst/>
-                        </a:prstTxWarp>
-                        <a:noAutofit/>
-                      </wps:bodyPr>
-                    </wps:wsp>
-                  </a:graphicData>
-                </a:graphic>
-                <wp14:sizeRelV relativeFrom="margin">
-                  <wp14:pctHeight>0</wp14:pctHeight>
-                </wp14:sizeRelV>
-              </wp:anchor>
-            </w:drawing>
-          </mc:Choice>
-          <mc:Fallback>
-            <w:pict>
-              <v:oval w14:anchorId="19C08298" id="Oval 2" o:spid="_x0000_s1026" style="position:absolute;margin-left:54pt;margin-top:34.85pt;width:85pt;height:54.5pt;z-index:251659264;visibility:visible;mso-wrap-style:square;mso-height-percent:0;mso-wrap-distance-left:9pt;mso-wrap-distance-top:0;mso-wrap-distance-right:9pt;mso-wrap-distance-bottom:0;mso-position-horizontal:absolute;mso-position-horizontal-relative:text;mso-position-vertical:absolute;mso-position-vertical-relative:text;mso-height-percent:0;mso-height-relative:margin;v-text-anchor:middle" o:gfxdata="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" filled="f" strokecolor="red" strokeweight="3pt">
-                <v:stroke joinstyle="miter"/>
-              </v:oval>
-            </w:pict>
-          </mc:Fallback>
-        </mc:AlternateContent>
-      </w:r>
-      <w:r>
         <w:drawing>
           <wp:inline distT="0" distB="0" distL="0" distR="0" wp14:anchorId="354D9B4C" wp14:editId="4F2CF08E">
             <wp:extent cx="5943600" cy="3292475"/>
@@ -636,7 +858,7 @@
                     <pic:cNvPicPr/>
                   </pic:nvPicPr>
                   <pic:blipFill>
-                    <a:blip r:embed="rId8"/>
+                    <a:blip r:embed="rId10"/>
                     <a:stretch>
                       <a:fillRect/>
                     </a:stretch>
@@ -790,6 +1012,7 @@
     <w:lsdException w:name="HTML Sample" w:semiHidden="1" w:unhideWhenUsed="1"/>
     <w:lsdException w:name="HTML Typewriter" w:semiHidden="1" w:unhideWhenUsed="1"/>
     <w:lsdException w:name="HTML Variable" w:semiHidden="1" w:unhideWhenUsed="1"/>
+    <w:lsdException w:name="Normal Table" w:semiHidden="1" w:unhideWhenUsed="1"/>
     <w:lsdException w:name="annotation subject" w:semiHidden="1" w:unhideWhenUsed="1"/>
     <w:lsdException w:name="No List" w:semiHidden="1" w:unhideWhenUsed="1"/>
     <w:lsdException w:name="Outline List 1" w:semiHidden="1" w:unhideWhenUsed="1"/>
@@ -836,8 +1059,10 @@
     <w:lsdException w:name="Table Subtle 2" w:semiHidden="1" w:unhideWhenUsed="1"/>
     <w:lsdException w:name="Table Web 1" w:semiHidden="1" w:unhideWhenUsed="1"/>
     <w:lsdException w:name="Table Web 2" w:semiHidden="1" w:unhideWhenUsed="1"/>
+    <w:lsdException w:name="Table Web 3" w:semiHidden="1" w:unhideWhenUsed="1"/>
     <w:lsdException w:name="Balloon Text" w:semiHidden="1" w:unhideWhenUsed="1"/>
     <w:lsdException w:name="Table Grid" w:uiPriority="39"/>
+    <w:lsdException w:name="Table Theme" w:semiHidden="1" w:unhideWhenUsed="1"/>
     <w:lsdException w:name="Placeholder Text" w:semiHidden="1"/>
     <w:lsdException w:name="No Spacing" w:uiPriority="1" w:qFormat="1"/>
     <w:lsdException w:name="Light Shading" w:uiPriority="60"/>

</xml_diff>